<commit_message>
modified link to habr
</commit_message>
<xml_diff>
--- a/report.docx
+++ b/report.docx
@@ -3865,31 +3865,7 @@
           <w:u w:val="single"/>
           <w:lang w:val="en-US"/>
         </w:rPr>
-        <w:t xml:space="preserve"> </w:t>
-      </w:r>
-      <w:r>
-        <w:rPr>
-          <w:rFonts w:ascii="Times New Roman" w:eastAsia="Times New Roman" w:hAnsi="Times New Roman" w:cs="Times New Roman"/>
-          <w:i/>
-          <w:sz w:val="24"/>
-          <w:szCs w:val="24"/>
-          <w:highlight w:val="white"/>
-          <w:u w:val="single"/>
-          <w:lang w:val="en-US"/>
-        </w:rPr>
-        <w:t>2</w:t>
-      </w:r>
-      <w:r>
-        <w:rPr>
-          <w:rFonts w:ascii="Times New Roman" w:eastAsia="Times New Roman" w:hAnsi="Times New Roman" w:cs="Times New Roman"/>
-          <w:i/>
-          <w:sz w:val="24"/>
-          <w:szCs w:val="24"/>
-          <w:highlight w:val="white"/>
-          <w:u w:val="single"/>
-          <w:lang w:val="en-US"/>
-        </w:rPr>
-        <w:t>:</w:t>
+        <w:t xml:space="preserve"> 2:</w:t>
       </w:r>
     </w:p>
     <w:p>
@@ -21096,8 +21072,6 @@
           <w:lang w:val="en-US"/>
         </w:rPr>
       </w:pPr>
-      <w:bookmarkStart w:id="0" w:name="_GoBack"/>
-      <w:bookmarkEnd w:id="0"/>
     </w:p>
     <w:p>
       <w:pPr>
@@ -21982,214 +21956,22 @@
             <w:color w:val="365F91" w:themeColor="accent1" w:themeShade="BF"/>
             <w:sz w:val="24"/>
             <w:szCs w:val="24"/>
-            <w:lang w:val="en-US"/>
-          </w:rPr>
-          <w:t>https</w:t>
-        </w:r>
-        <w:r>
-          <w:rPr>
-            <w:rStyle w:val="aa"/>
-            <w:rFonts w:ascii="Times New Roman" w:eastAsia="Times New Roman" w:hAnsi="Times New Roman" w:cs="Times New Roman"/>
-            <w:color w:val="365F91" w:themeColor="accent1" w:themeShade="BF"/>
-            <w:sz w:val="24"/>
-            <w:szCs w:val="24"/>
+            <w:highlight w:val="white"/>
             <w:lang w:val="ru-RU"/>
           </w:rPr>
-          <w:t>://</w:t>
+          <w:t>https://habr.com/ru/post/265491/</w:t>
         </w:r>
-        <w:proofErr w:type="spellStart"/>
-        <w:r>
-          <w:rPr>
-            <w:rStyle w:val="aa"/>
-            <w:rFonts w:ascii="Times New Roman" w:eastAsia="Times New Roman" w:hAnsi="Times New Roman" w:cs="Times New Roman"/>
-            <w:color w:val="365F91" w:themeColor="accent1" w:themeShade="BF"/>
-            <w:sz w:val="24"/>
-            <w:szCs w:val="24"/>
-            <w:lang w:val="en-US"/>
-          </w:rPr>
-          <w:t>en</w:t>
-        </w:r>
-        <w:proofErr w:type="spellEnd"/>
-        <w:r>
-          <w:rPr>
-            <w:rStyle w:val="aa"/>
-            <w:rFonts w:ascii="Times New Roman" w:eastAsia="Times New Roman" w:hAnsi="Times New Roman" w:cs="Times New Roman"/>
-            <w:color w:val="365F91" w:themeColor="accent1" w:themeShade="BF"/>
-            <w:sz w:val="24"/>
-            <w:szCs w:val="24"/>
-            <w:lang w:val="ru-RU"/>
-          </w:rPr>
-          <w:t>.</w:t>
-        </w:r>
-        <w:proofErr w:type="spellStart"/>
-        <w:r>
-          <w:rPr>
-            <w:rStyle w:val="aa"/>
-            <w:rFonts w:ascii="Times New Roman" w:eastAsia="Times New Roman" w:hAnsi="Times New Roman" w:cs="Times New Roman"/>
-            <w:color w:val="365F91" w:themeColor="accent1" w:themeShade="BF"/>
-            <w:sz w:val="24"/>
-            <w:szCs w:val="24"/>
-            <w:lang w:val="en-US"/>
-          </w:rPr>
-          <w:t>cppreference</w:t>
-        </w:r>
-        <w:proofErr w:type="spellEnd"/>
-        <w:r>
-          <w:rPr>
-            <w:rStyle w:val="aa"/>
-            <w:rFonts w:ascii="Times New Roman" w:eastAsia="Times New Roman" w:hAnsi="Times New Roman" w:cs="Times New Roman"/>
-            <w:color w:val="365F91" w:themeColor="accent1" w:themeShade="BF"/>
-            <w:sz w:val="24"/>
-            <w:szCs w:val="24"/>
-            <w:lang w:val="ru-RU"/>
-          </w:rPr>
-          <w:t>.</w:t>
-        </w:r>
-        <w:r>
-          <w:rPr>
-            <w:rStyle w:val="aa"/>
-            <w:rFonts w:ascii="Times New Roman" w:eastAsia="Times New Roman" w:hAnsi="Times New Roman" w:cs="Times New Roman"/>
-            <w:color w:val="365F91" w:themeColor="accent1" w:themeShade="BF"/>
-            <w:sz w:val="24"/>
-            <w:szCs w:val="24"/>
-            <w:lang w:val="en-US"/>
-          </w:rPr>
-          <w:t>com</w:t>
-        </w:r>
-        <w:r>
-          <w:rPr>
-            <w:rStyle w:val="aa"/>
-            <w:rFonts w:ascii="Times New Roman" w:eastAsia="Times New Roman" w:hAnsi="Times New Roman" w:cs="Times New Roman"/>
-            <w:color w:val="365F91" w:themeColor="accent1" w:themeShade="BF"/>
-            <w:sz w:val="24"/>
-            <w:szCs w:val="24"/>
-            <w:lang w:val="ru-RU"/>
-          </w:rPr>
-          <w:t>/</w:t>
-        </w:r>
-        <w:r>
-          <w:rPr>
-            <w:rStyle w:val="aa"/>
-            <w:rFonts w:ascii="Times New Roman" w:eastAsia="Times New Roman" w:hAnsi="Times New Roman" w:cs="Times New Roman"/>
-            <w:color w:val="365F91" w:themeColor="accent1" w:themeShade="BF"/>
-            <w:sz w:val="24"/>
-            <w:szCs w:val="24"/>
-            <w:lang w:val="en-US"/>
-          </w:rPr>
-          <w:t>w</w:t>
-        </w:r>
-        <w:r>
-          <w:rPr>
-            <w:rStyle w:val="aa"/>
-            <w:rFonts w:ascii="Times New Roman" w:eastAsia="Times New Roman" w:hAnsi="Times New Roman" w:cs="Times New Roman"/>
-            <w:color w:val="365F91" w:themeColor="accent1" w:themeShade="BF"/>
-            <w:sz w:val="24"/>
-            <w:szCs w:val="24"/>
-            <w:lang w:val="ru-RU"/>
-          </w:rPr>
-          <w:t>/</w:t>
-        </w:r>
-        <w:proofErr w:type="spellStart"/>
-        <w:r>
-          <w:rPr>
-            <w:rStyle w:val="aa"/>
-            <w:rFonts w:ascii="Times New Roman" w:eastAsia="Times New Roman" w:hAnsi="Times New Roman" w:cs="Times New Roman"/>
-            <w:color w:val="365F91" w:themeColor="accent1" w:themeShade="BF"/>
-            <w:sz w:val="24"/>
-            <w:szCs w:val="24"/>
-            <w:lang w:val="en-US"/>
-          </w:rPr>
-          <w:t>cpp</w:t>
-        </w:r>
-        <w:proofErr w:type="spellEnd"/>
-        <w:r>
-          <w:rPr>
-            <w:rStyle w:val="aa"/>
-            <w:rFonts w:ascii="Times New Roman" w:eastAsia="Times New Roman" w:hAnsi="Times New Roman" w:cs="Times New Roman"/>
-            <w:color w:val="365F91" w:themeColor="accent1" w:themeShade="BF"/>
-            <w:sz w:val="24"/>
-            <w:szCs w:val="24"/>
-            <w:lang w:val="ru-RU"/>
-          </w:rPr>
-          <w:t>/</w:t>
-        </w:r>
-        <w:r>
-          <w:rPr>
-            <w:rStyle w:val="aa"/>
-            <w:rFonts w:ascii="Times New Roman" w:eastAsia="Times New Roman" w:hAnsi="Times New Roman" w:cs="Times New Roman"/>
-            <w:color w:val="365F91" w:themeColor="accent1" w:themeShade="BF"/>
-            <w:sz w:val="24"/>
-            <w:szCs w:val="24"/>
-            <w:lang w:val="en-US"/>
-          </w:rPr>
-          <w:t>memory</w:t>
-        </w:r>
-        <w:r>
-          <w:rPr>
-            <w:rStyle w:val="aa"/>
-            <w:rFonts w:ascii="Times New Roman" w:eastAsia="Times New Roman" w:hAnsi="Times New Roman" w:cs="Times New Roman"/>
-            <w:color w:val="365F91" w:themeColor="accent1" w:themeShade="BF"/>
-            <w:sz w:val="24"/>
-            <w:szCs w:val="24"/>
-            <w:lang w:val="ru-RU"/>
-          </w:rPr>
-          <w:t>/</w:t>
-        </w:r>
-        <w:r>
-          <w:rPr>
-            <w:rStyle w:val="aa"/>
-            <w:rFonts w:ascii="Times New Roman" w:eastAsia="Times New Roman" w:hAnsi="Times New Roman" w:cs="Times New Roman"/>
-            <w:color w:val="365F91" w:themeColor="accent1" w:themeShade="BF"/>
-            <w:sz w:val="24"/>
-            <w:szCs w:val="24"/>
-            <w:lang w:val="en-US"/>
-          </w:rPr>
-          <w:t>shared</w:t>
-        </w:r>
-        <w:r>
-          <w:rPr>
-            <w:rStyle w:val="aa"/>
-            <w:rFonts w:ascii="Times New Roman" w:eastAsia="Times New Roman" w:hAnsi="Times New Roman" w:cs="Times New Roman"/>
-            <w:color w:val="365F91" w:themeColor="accent1" w:themeShade="BF"/>
-            <w:sz w:val="24"/>
-            <w:szCs w:val="24"/>
-            <w:lang w:val="ru-RU"/>
-          </w:rPr>
-          <w:t>_</w:t>
-        </w:r>
-        <w:proofErr w:type="spellStart"/>
-        <w:r>
-          <w:rPr>
-            <w:rStyle w:val="aa"/>
-            <w:rFonts w:ascii="Times New Roman" w:eastAsia="Times New Roman" w:hAnsi="Times New Roman" w:cs="Times New Roman"/>
-            <w:color w:val="365F91" w:themeColor="accent1" w:themeShade="BF"/>
-            <w:sz w:val="24"/>
-            <w:szCs w:val="24"/>
-            <w:lang w:val="en-US"/>
-          </w:rPr>
-          <w:t>ptr</w:t>
-        </w:r>
-        <w:proofErr w:type="spellEnd"/>
       </w:hyperlink>
-      <w:r>
-        <w:rPr>
-          <w:rFonts w:ascii="Times New Roman" w:eastAsia="Times New Roman" w:hAnsi="Times New Roman" w:cs="Times New Roman"/>
-          <w:color w:val="365F91" w:themeColor="accent1" w:themeShade="BF"/>
-          <w:sz w:val="24"/>
-          <w:szCs w:val="24"/>
-          <w:lang w:val="ru-RU"/>
-        </w:rPr>
-        <w:t xml:space="preserve"> </w:t>
-      </w:r>
       <w:r>
         <w:rPr>
           <w:rFonts w:ascii="Times New Roman" w:eastAsia="Times New Roman" w:hAnsi="Times New Roman" w:cs="Times New Roman"/>
           <w:color w:val="000000" w:themeColor="text1"/>
           <w:sz w:val="24"/>
           <w:szCs w:val="24"/>
+          <w:highlight w:val="white"/>
           <w:lang w:val="ru-RU"/>
         </w:rPr>
-        <w:t>(</w:t>
+        <w:t xml:space="preserve"> </w:t>
       </w:r>
       <w:r>
         <w:rPr>
@@ -22199,8 +21981,40 @@
           <w:szCs w:val="24"/>
           <w:lang w:val="ru-RU"/>
         </w:rPr>
-        <w:t>дата обращения 15.11.2020).</w:t>
-      </w:r>
+        <w:t>(</w:t>
+      </w:r>
+      <w:r>
+        <w:rPr>
+          <w:rFonts w:ascii="Times New Roman" w:eastAsia="Times New Roman" w:hAnsi="Times New Roman" w:cs="Times New Roman"/>
+          <w:color w:val="000000" w:themeColor="text1"/>
+          <w:sz w:val="24"/>
+          <w:szCs w:val="24"/>
+          <w:lang w:val="ru-RU"/>
+        </w:rPr>
+        <w:t>дата обращения 1</w:t>
+      </w:r>
+      <w:r>
+        <w:rPr>
+          <w:rFonts w:ascii="Times New Roman" w:eastAsia="Times New Roman" w:hAnsi="Times New Roman" w:cs="Times New Roman"/>
+          <w:color w:val="000000" w:themeColor="text1"/>
+          <w:sz w:val="24"/>
+          <w:szCs w:val="24"/>
+          <w:lang w:val="ru-RU"/>
+        </w:rPr>
+        <w:t>6</w:t>
+      </w:r>
+      <w:r>
+        <w:rPr>
+          <w:rFonts w:ascii="Times New Roman" w:eastAsia="Times New Roman" w:hAnsi="Times New Roman" w:cs="Times New Roman"/>
+          <w:color w:val="000000" w:themeColor="text1"/>
+          <w:sz w:val="24"/>
+          <w:szCs w:val="24"/>
+          <w:lang w:val="ru-RU"/>
+        </w:rPr>
+        <w:t>.11.2020).</w:t>
+      </w:r>
+      <w:bookmarkStart w:id="0" w:name="_GoBack"/>
+      <w:bookmarkEnd w:id="0"/>
     </w:p>
     <w:p>
       <w:pPr>

</xml_diff>